<commit_message>
refactor(fin): created a function to describe dataset without repetition
</commit_message>
<xml_diff>
--- a/air_handling_unit/final_report/debug_fc1_report.docx
+++ b/air_handling_unit/final_report/debug_fc1_report.docx
@@ -280,7 +280,7 @@
         <w:pStyle w:val="ListBullet"/>
       </w:pPr>
       <w:r>
-        <w:t>The percent True metric that represents the amount of time for when the fault flag is True is low inidicating the fan appears to generate good duct static pressure</w:t>
+        <w:t>The percent True metric that represents the amount of time for when the fault flag is True is low indicating the fan appears to generate good duct static pressure</w:t>
       </w:r>
     </w:p>
     <w:p>
@@ -296,7 +296,7 @@
         <w:rPr>
           <w:rStyle w:val="Emphasis"/>
         </w:rPr>
-        <w:t>Report generated: Fri Mar 17 11:05:21 2023</w:t>
+        <w:t>Report generated: Tue Mar 21 11:00:27 2023</w:t>
       </w:r>
     </w:p>
     <w:sectPr>

</xml_diff>